<commit_message>
Documentacao final sprint 1
</commit_message>
<xml_diff>
--- a/Documentacao SenaiStock.docx
+++ b/Documentacao SenaiStock.docx
@@ -1286,10 +1286,7 @@
         <w:t xml:space="preserve"> </w:t>
       </w:r>
       <w:r>
-        <w:t>O software deve implementar uma política de segurança baseada em autenticação e autorização, garantindo que todas as rotas protegidas da aplicação sejam acessíveis apenas a usuários autenticados e devidamente autorizados.</w:t>
-      </w:r>
-      <w:r>
-        <w:t>;</w:t>
+        <w:t>O software deve implementar uma política de segurança baseada em autenticação e autorização, garantindo que todas as rotas protegidas da aplicação sejam acessíveis apenas a usuários autenticados e devidamente autorizados.;</w:t>
       </w:r>
     </w:p>
     <w:p>
@@ -1522,6 +1519,103 @@
         <w:t>PROTOTIPAGEM</w:t>
       </w:r>
       <w:bookmarkEnd w:id="5"/>
+    </w:p>
+    <w:p>
+      <w:pPr>
+        <w:pStyle w:val="Ttulo1"/>
+        <w:numPr>
+          <w:ilvl w:val="0"/>
+          <w:numId w:val="0"/>
+        </w:numPr>
+        <w:ind w:left="928"/>
+      </w:pPr>
+    </w:p>
+    <w:p>
+      <w:pPr>
+        <w:pStyle w:val="Corpodetexto"/>
+      </w:pPr>
+      <w:r>
+        <w:t>A prototipagem no Figma permite transformar designs estáticos em experiências interativas, simulando a navegação real do usuário pelo site ou aplicativo. Com ela, é possível testar fluxos, validar usabilidade e apresentar a ideia de forma visual e dinâmica, antes do desenvolvimento. Essa abordagem agiliza ajustes, melhora a comunicação entre designers e desenvolvedores e garante que o produto final esteja mais alinhado às necessidades dos usuários.</w:t>
+      </w:r>
+    </w:p>
+    <w:p>
+      <w:pPr>
+        <w:pStyle w:val="Corpodetexto"/>
+      </w:pPr>
+      <w:r>
+        <w:t xml:space="preserve">Link Figma: </w:t>
+      </w:r>
+      <w:hyperlink r:id="rId8" w:history="1">
+        <w:r>
+          <w:rPr>
+            <w:rStyle w:val="Hyperlink"/>
+          </w:rPr>
+          <w:t>Senai Estoque – Figma</w:t>
+        </w:r>
+      </w:hyperlink>
+    </w:p>
+    <w:p>
+      <w:pPr>
+        <w:pStyle w:val="Corpodetexto"/>
+      </w:pPr>
+    </w:p>
+    <w:p>
+      <w:pPr>
+        <w:pStyle w:val="Corpodetexto"/>
+      </w:pPr>
+    </w:p>
+    <w:p>
+      <w:pPr>
+        <w:pStyle w:val="Corpodetexto"/>
+      </w:pPr>
+    </w:p>
+    <w:p>
+      <w:pPr>
+        <w:pStyle w:val="Corpodetexto"/>
+      </w:pPr>
+    </w:p>
+    <w:p>
+      <w:pPr>
+        <w:pStyle w:val="Corpodetexto"/>
+        <w:ind w:hanging="284"/>
+      </w:pPr>
+      <w:r>
+        <w:drawing>
+          <wp:inline distT="0" distB="0" distL="0" distR="0" wp14:anchorId="1EABD079" wp14:editId="584351C0">
+            <wp:extent cx="6133084" cy="2906973"/>
+            <wp:effectExtent l="0" t="0" r="1270" b="8255"/>
+            <wp:docPr id="1001500139" name="Imagem 1" descr="Interface gráfica do usuário, Aplicativo&#10;&#10;O conteúdo gerado por IA pode estar incorreto."/>
+            <wp:cNvGraphicFramePr>
+              <a:graphicFrameLocks xmlns:a="http://schemas.openxmlformats.org/drawingml/2006/main" noChangeAspect="1"/>
+            </wp:cNvGraphicFramePr>
+            <a:graphic xmlns:a="http://schemas.openxmlformats.org/drawingml/2006/main">
+              <a:graphicData uri="http://schemas.openxmlformats.org/drawingml/2006/picture">
+                <pic:pic xmlns:pic="http://schemas.openxmlformats.org/drawingml/2006/picture">
+                  <pic:nvPicPr>
+                    <pic:cNvPr id="1001500139" name="Imagem 1" descr="Interface gráfica do usuário, Aplicativo&#10;&#10;O conteúdo gerado por IA pode estar incorreto."/>
+                    <pic:cNvPicPr/>
+                  </pic:nvPicPr>
+                  <pic:blipFill>
+                    <a:blip r:embed="rId9"/>
+                    <a:stretch>
+                      <a:fillRect/>
+                    </a:stretch>
+                  </pic:blipFill>
+                  <pic:spPr>
+                    <a:xfrm>
+                      <a:off x="0" y="0"/>
+                      <a:ext cx="6134890" cy="2907829"/>
+                    </a:xfrm>
+                    <a:prstGeom prst="rect">
+                      <a:avLst/>
+                    </a:prstGeom>
+                  </pic:spPr>
+                </pic:pic>
+              </a:graphicData>
+            </a:graphic>
+          </wp:inline>
+        </w:drawing>
+      </w:r>
       <w:r>
         <w:br/>
       </w:r>
@@ -1555,6 +1649,115 @@
     </w:p>
     <w:p>
       <w:pPr>
+        <w:pStyle w:val="Ttulo1"/>
+        <w:numPr>
+          <w:ilvl w:val="0"/>
+          <w:numId w:val="0"/>
+        </w:numPr>
+        <w:ind w:left="1288" w:hanging="360"/>
+      </w:pPr>
+    </w:p>
+    <w:p>
+      <w:pPr>
+        <w:pStyle w:val="Corpodetexto"/>
+      </w:pPr>
+      <w:r>
+        <w:t>O versionamento d</w:t>
+      </w:r>
+      <w:r>
+        <w:t xml:space="preserve">a SenaiStock </w:t>
+      </w:r>
+      <w:r>
+        <w:t>é o processo de controlar e registrar alterações no código, conteúdo e estrutura ao longo do tempo. Ele permite acompanhar o histórico de modificações, identificar erros, reverter mudanças quando necessário e facilitar a colaboração entre desenvolvedores. Ferramentas de versionamento, como Git, ajudam a organizar versões, criar ramificações (branches) para novas funcionalidades e garantir que o site evolua de forma segura e estruturada.</w:t>
+      </w:r>
+    </w:p>
+    <w:p>
+      <w:pPr>
+        <w:pStyle w:val="Corpodetexto"/>
+      </w:pPr>
+      <w:r>
+        <w:t xml:space="preserve">Link: </w:t>
+      </w:r>
+      <w:hyperlink r:id="rId10" w:history="1">
+        <w:r>
+          <w:rPr>
+            <w:rStyle w:val="Hyperlink"/>
+          </w:rPr>
+          <w:t>link gith</w:t>
+        </w:r>
+        <w:r>
+          <w:rPr>
+            <w:rStyle w:val="Hyperlink"/>
+          </w:rPr>
+          <w:t>u</w:t>
+        </w:r>
+        <w:r>
+          <w:rPr>
+            <w:rStyle w:val="Hyperlink"/>
+          </w:rPr>
+          <w:t>b</w:t>
+        </w:r>
+      </w:hyperlink>
+    </w:p>
+    <w:p>
+      <w:pPr>
+        <w:pStyle w:val="Ttulo1"/>
+        <w:numPr>
+          <w:ilvl w:val="0"/>
+          <w:numId w:val="0"/>
+        </w:numPr>
+        <w:ind w:left="928"/>
+      </w:pPr>
+    </w:p>
+    <w:p>
+      <w:pPr>
+        <w:pStyle w:val="Ttulo1"/>
+        <w:numPr>
+          <w:ilvl w:val="0"/>
+          <w:numId w:val="0"/>
+        </w:numPr>
+        <w:ind w:left="-567"/>
+      </w:pPr>
+      <w:r>
+        <w:drawing>
+          <wp:inline distT="0" distB="0" distL="0" distR="0" wp14:anchorId="066B528F" wp14:editId="0F0784B3">
+            <wp:extent cx="6409958" cy="3181350"/>
+            <wp:effectExtent l="0" t="0" r="0" b="0"/>
+            <wp:docPr id="1435207628" name="Imagem 1" descr="Tela de computador com texto preto sobre fundo branco&#10;&#10;O conteúdo gerado por IA pode estar incorreto."/>
+            <wp:cNvGraphicFramePr>
+              <a:graphicFrameLocks xmlns:a="http://schemas.openxmlformats.org/drawingml/2006/main" noChangeAspect="1"/>
+            </wp:cNvGraphicFramePr>
+            <a:graphic xmlns:a="http://schemas.openxmlformats.org/drawingml/2006/main">
+              <a:graphicData uri="http://schemas.openxmlformats.org/drawingml/2006/picture">
+                <pic:pic xmlns:pic="http://schemas.openxmlformats.org/drawingml/2006/picture">
+                  <pic:nvPicPr>
+                    <pic:cNvPr id="1435207628" name="Imagem 1" descr="Tela de computador com texto preto sobre fundo branco&#10;&#10;O conteúdo gerado por IA pode estar incorreto."/>
+                    <pic:cNvPicPr/>
+                  </pic:nvPicPr>
+                  <pic:blipFill>
+                    <a:blip r:embed="rId11"/>
+                    <a:stretch>
+                      <a:fillRect/>
+                    </a:stretch>
+                  </pic:blipFill>
+                  <pic:spPr>
+                    <a:xfrm>
+                      <a:off x="0" y="0"/>
+                      <a:ext cx="6412214" cy="3182470"/>
+                    </a:xfrm>
+                    <a:prstGeom prst="rect">
+                      <a:avLst/>
+                    </a:prstGeom>
+                  </pic:spPr>
+                </pic:pic>
+              </a:graphicData>
+            </a:graphic>
+          </wp:inline>
+        </w:drawing>
+      </w:r>
+    </w:p>
+    <w:p>
+      <w:pPr>
         <w:rPr>
           <w:b/>
           <w:bCs/>
@@ -1579,6 +1782,50 @@
     </w:p>
     <w:p>
       <w:pPr>
+        <w:pStyle w:val="Ttulo1"/>
+        <w:numPr>
+          <w:ilvl w:val="0"/>
+          <w:numId w:val="0"/>
+        </w:numPr>
+        <w:ind w:left="928"/>
+      </w:pPr>
+    </w:p>
+    <w:p>
+      <w:pPr>
+        <w:pStyle w:val="Corpodetexto"/>
+      </w:pPr>
+      <w:r>
+        <w:t>As metodologias ágeis são abordagens de gestão de projetos que priorizam a flexibilidade, colaboração e entrega contínua de valor. Elas dividem o trabalho em ciclos curtos, chamados sprints, permitindo ajustes rápidos conforme o projeto evolui. Com práticas como reuniões diárias, revisões constantes e feedbacks frequentes, as equipes conseguem responder melhor às mudanças, reduzir riscos e entregar produtos mais alinhados às necessidades dos usuários.</w:t>
+      </w:r>
+    </w:p>
+    <w:p>
+      <w:pPr>
+        <w:pStyle w:val="Corpodetexto"/>
+      </w:pPr>
+      <w:r>
+        <w:t xml:space="preserve">Link scrum: </w:t>
+      </w:r>
+      <w:hyperlink r:id="rId12" w:history="1">
+        <w:r>
+          <w:rPr>
+            <w:rStyle w:val="Hyperlink"/>
+          </w:rPr>
+          <w:t>Projeto ALMOXARIFADO - Senai - Milanote</w:t>
+        </w:r>
+      </w:hyperlink>
+    </w:p>
+    <w:p>
+      <w:pPr>
+        <w:pStyle w:val="Corpodetexto"/>
+      </w:pPr>
+    </w:p>
+    <w:p>
+      <w:pPr>
+        <w:pStyle w:val="Corpodetexto"/>
+      </w:pPr>
+    </w:p>
+    <w:p>
+      <w:pPr>
         <w:rPr>
           <w:b/>
           <w:bCs/>
@@ -1586,6 +1833,49 @@
           <w:szCs w:val="24"/>
         </w:rPr>
       </w:pPr>
+      <w:r>
+        <w:rPr>
+          <w:b/>
+          <w:bCs/>
+          <w:sz w:val="28"/>
+          <w:szCs w:val="24"/>
+        </w:rPr>
+        <w:drawing>
+          <wp:inline distT="0" distB="0" distL="0" distR="0" wp14:anchorId="0062F0CD" wp14:editId="2785BB86">
+            <wp:extent cx="5942965" cy="5343525"/>
+            <wp:effectExtent l="0" t="0" r="635" b="9525"/>
+            <wp:docPr id="2133950965" name="Imagem 1" descr="Interface gráfica do usuário, Aplicativo&#10;&#10;O conteúdo gerado por IA pode estar incorreto."/>
+            <wp:cNvGraphicFramePr>
+              <a:graphicFrameLocks xmlns:a="http://schemas.openxmlformats.org/drawingml/2006/main" noChangeAspect="1"/>
+            </wp:cNvGraphicFramePr>
+            <a:graphic xmlns:a="http://schemas.openxmlformats.org/drawingml/2006/main">
+              <a:graphicData uri="http://schemas.openxmlformats.org/drawingml/2006/picture">
+                <pic:pic xmlns:pic="http://schemas.openxmlformats.org/drawingml/2006/picture">
+                  <pic:nvPicPr>
+                    <pic:cNvPr id="2133950965" name="Imagem 1" descr="Interface gráfica do usuário, Aplicativo&#10;&#10;O conteúdo gerado por IA pode estar incorreto."/>
+                    <pic:cNvPicPr/>
+                  </pic:nvPicPr>
+                  <pic:blipFill>
+                    <a:blip r:embed="rId13"/>
+                    <a:stretch>
+                      <a:fillRect/>
+                    </a:stretch>
+                  </pic:blipFill>
+                  <pic:spPr>
+                    <a:xfrm>
+                      <a:off x="0" y="0"/>
+                      <a:ext cx="5942965" cy="5343525"/>
+                    </a:xfrm>
+                    <a:prstGeom prst="rect">
+                      <a:avLst/>
+                    </a:prstGeom>
+                  </pic:spPr>
+                </pic:pic>
+              </a:graphicData>
+            </a:graphic>
+          </wp:inline>
+        </w:drawing>
+      </w:r>
     </w:p>
     <w:sectPr>
       <w:pgSz w:w="11910" w:h="16840"/>

</xml_diff>